<commit_message>
Trying to fix git problems
</commit_message>
<xml_diff>
--- a/DigitRecognitionWriteUp.docx
+++ b/DigitRecognitionWriteUp.docx
@@ -215,12 +215,7 @@
         <w:t xml:space="preserve">One merely needs to take a picture and pass it through a program. </w:t>
       </w:r>
       <w:r>
-        <w:t>It a</w:t>
-      </w:r>
-      <w:bookmarkStart w:id="1" w:name="_GoBack"/>
-      <w:bookmarkEnd w:id="1"/>
-      <w:r>
-        <w:t xml:space="preserve">dds simplicity to a workflow, removing the constant need to </w:t>
+        <w:t xml:space="preserve">It adds simplicity to a workflow, removing the constant need to </w:t>
       </w:r>
       <w:r>
         <w:t>move between workstations (due to the layout of the laboratory)</w:t>
@@ -420,10 +415,7 @@
           <w:fldChar w:fldCharType="begin"/>
         </w:r>
         <w:r>
-          <w:delInstrText xml:space="preserve"> HYPERLINK "https://www.researchgate.net/profile/Shoaib_Siddiqui7/publication/329100060_DeCNT_Deep_Deformable_CNN_for_Table_Detection/links/5c01d666a6fdcc1b8d4d0599/DeCNT-Deep-Deformable-CNN-for-Table-Detection.pdf?or</w:delInstrText>
-        </w:r>
-        <w:r>
-          <w:delInstrText xml:space="preserve">igin=publication_detail" </w:delInstrText>
+          <w:delInstrText xml:space="preserve"> HYPERLINK "https://www.researchgate.net/profile/Shoaib_Siddiqui7/publication/329100060_DeCNT_Deep_Deformable_CNN_for_Table_Detection/links/5c01d666a6fdcc1b8d4d0599/DeCNT-Deep-Deformable-CNN-for-Table-Detection.pdf?origin=publication_detail" </w:delInstrText>
         </w:r>
         <w:r>
           <w:fldChar w:fldCharType="separate"/>
@@ -542,16 +534,31 @@
         </w:numPr>
       </w:pPr>
       <w:r>
-        <w:t xml:space="preserve">There are given test and training sets available for different </w:t>
-      </w:r>
-      <w:r>
-        <w:t xml:space="preserve">CNN applications, including for testing a Neural Networks ability to distinguish a table from the rest of a page. As such, I will judge my table Neural Network based on its </w:t>
-      </w:r>
-      <w:r>
-        <w:t xml:space="preserve">percentage error when testing </w:t>
-      </w:r>
-      <w:r>
-        <w:t>against the test sets.</w:t>
+        <w:t xml:space="preserve">For recognition of a table within an image, I will utilise the </w:t>
+      </w:r>
+      <w:r>
+        <w:t>OpenCV</w:t>
+      </w:r>
+      <w:r>
+        <w:t xml:space="preserve"> </w:t>
+      </w:r>
+      <w:r>
+        <w:t>module (v</w:t>
+      </w:r>
+      <w:r>
+        <w:t xml:space="preserve">4.1.0.25), which </w:t>
+      </w:r>
+      <w:r>
+        <w:t>is a library designed around opensource computer vision (where the name OpenCV comes from)</w:t>
+      </w:r>
+      <w:r>
+        <w:t>. I will compile a series of images of tables to test the ability of the overall program to perform the way I expect it to when recognising tables</w:t>
+      </w:r>
+      <w:r>
+        <w:t xml:space="preserve">, particularly with hand drawn tables. There are also certain given datasets that can be used to test programs similar to mine so I may utilise a pre-determined table </w:t>
+      </w:r>
+      <w:r>
+        <w:t>analysis data set, to ensure that I don’t add any biases to what the program can or cannot do.</w:t>
       </w:r>
     </w:p>
     <w:p/>
@@ -574,6 +581,8 @@
       <w:pPr>
         <w:pStyle w:val="CommentText"/>
       </w:pPr>
+      <w:bookmarkStart w:id="1" w:name="_GoBack"/>
+      <w:bookmarkEnd w:id="1"/>
       <w:r>
         <w:rPr>
           <w:rStyle w:val="CommentReference"/>
@@ -3297,7 +3306,7 @@
 </file>
 
 <file path=customXml/itemProps1.xml><?xml version="1.0" encoding="utf-8"?>
-<ds:datastoreItem xmlns:ds="http://schemas.openxmlformats.org/officeDocument/2006/customXml" ds:itemID="{815D290A-0DF7-6441-86E7-88AA7EDB6ECB}">
+<ds:datastoreItem xmlns:ds="http://schemas.openxmlformats.org/officeDocument/2006/customXml" ds:itemID="{1944EF72-D444-A24E-86FF-A3C6160CB2AD}">
   <ds:schemaRefs>
     <ds:schemaRef ds:uri="http://schemas.openxmlformats.org/officeDocument/2006/bibliography"/>
   </ds:schemaRefs>

</xml_diff>